<commit_message>
wireframe. observatieforumlier en reflectie verslag
</commit_message>
<xml_diff>
--- a/documentatie/Definition of Done.docx
+++ b/documentatie/Definition of Done.docx
@@ -316,10 +316,161 @@
     <w:p>
       <w:pPr>
         <w:rPr>
-          <w:lang w:val="nl-NL"/>
-        </w:rPr>
-      </w:pPr>
-    </w:p>
+          <w:b/>
+          <w:bCs/>
+        </w:rPr>
+      </w:pPr>
+      <w:r>
+        <w:rPr>
+          <w:b/>
+          <w:bCs/>
+        </w:rPr>
+        <w:t>Afspraak-specifieke vereisten (zoals overeengekomen in examenformulier)</w:t>
+      </w:r>
+    </w:p>
+    <w:p>
+      <w:pPr>
+        <w:numPr>
+          <w:ilvl w:val="0"/>
+          <w:numId w:val="4"/>
+        </w:numPr>
+      </w:pPr>
+      <w:r>
+        <w:t>User stories, wireframes, definition of done/fun zijn zichtbaar.</w:t>
+      </w:r>
+    </w:p>
+    <w:p>
+      <w:pPr>
+        <w:numPr>
+          <w:ilvl w:val="0"/>
+          <w:numId w:val="4"/>
+        </w:numPr>
+      </w:pPr>
+      <w:r>
+        <w:t>Screenshot van gitgeschiedenis is opgenomen in Examen verslag.</w:t>
+      </w:r>
+    </w:p>
+    <w:p>
+      <w:pPr>
+        <w:numPr>
+          <w:ilvl w:val="0"/>
+          <w:numId w:val="4"/>
+        </w:numPr>
+      </w:pPr>
+      <w:r>
+        <w:t>Changelog is zichtbaar in Trello met aantoonbare verbeteringen.</w:t>
+      </w:r>
+    </w:p>
+    <w:p>
+      <w:pPr>
+        <w:numPr>
+          <w:ilvl w:val="0"/>
+          <w:numId w:val="4"/>
+        </w:numPr>
+      </w:pPr>
+      <w:r>
+        <w:t xml:space="preserve">De custom functie toont de </w:t>
+      </w:r>
+      <w:r>
+        <w:rPr>
+          <w:b/>
+          <w:bCs/>
+        </w:rPr>
+        <w:t>laatste 5 matches</w:t>
+      </w:r>
+      <w:r>
+        <w:t xml:space="preserve"> op de site.</w:t>
+      </w:r>
+    </w:p>
+    <w:p>
+      <w:pPr>
+        <w:numPr>
+          <w:ilvl w:val="0"/>
+          <w:numId w:val="4"/>
+        </w:numPr>
+      </w:pPr>
+      <w:r>
+        <w:t xml:space="preserve">Examen verslag is opgeslagen op </w:t>
+      </w:r>
+      <w:r>
+        <w:rPr>
+          <w:b/>
+          <w:bCs/>
+        </w:rPr>
+        <w:t>GitHub</w:t>
+      </w:r>
+      <w:r>
+        <w:t xml:space="preserve"> en bevat:</w:t>
+      </w:r>
+    </w:p>
+    <w:p>
+      <w:pPr>
+        <w:numPr>
+          <w:ilvl w:val="1"/>
+          <w:numId w:val="4"/>
+        </w:numPr>
+      </w:pPr>
+      <w:r>
+        <w:lastRenderedPageBreak/>
+        <w:t>User story-lijst</w:t>
+      </w:r>
+    </w:p>
+    <w:p>
+      <w:pPr>
+        <w:numPr>
+          <w:ilvl w:val="1"/>
+          <w:numId w:val="4"/>
+        </w:numPr>
+      </w:pPr>
+      <w:r>
+        <w:t>Testplan en testrapport</w:t>
+      </w:r>
+    </w:p>
+    <w:p>
+      <w:pPr>
+        <w:numPr>
+          <w:ilvl w:val="1"/>
+          <w:numId w:val="4"/>
+        </w:numPr>
+      </w:pPr>
+      <w:r>
+        <w:t>Wireframes</w:t>
+      </w:r>
+    </w:p>
+    <w:p>
+      <w:pPr>
+        <w:numPr>
+          <w:ilvl w:val="1"/>
+          <w:numId w:val="4"/>
+        </w:numPr>
+      </w:pPr>
+      <w:r>
+        <w:t>Overlegnotulen / feedback</w:t>
+      </w:r>
+    </w:p>
+    <w:p>
+      <w:pPr>
+        <w:numPr>
+          <w:ilvl w:val="1"/>
+          <w:numId w:val="4"/>
+        </w:numPr>
+      </w:pPr>
+      <w:r>
+        <w:t>Reflectie &amp; verbeterpunten</w:t>
+      </w:r>
+    </w:p>
+    <w:p>
+      <w:pPr>
+        <w:numPr>
+          <w:ilvl w:val="0"/>
+          <w:numId w:val="4"/>
+        </w:numPr>
+      </w:pPr>
+      <w:r>
+        <w:t>Alles is opgeleverd vóór 30 april 17:00.</w:t>
+      </w:r>
+    </w:p>
+    <w:p/>
     <w:sectPr>
       <w:pgSz w:w="11906" w:h="16838"/>
       <w:pgMar w:top="1440" w:right="1440" w:bottom="1440" w:left="1440" w:header="708" w:footer="708" w:gutter="0"/>
@@ -595,6 +746,155 @@
     </w:lvl>
   </w:abstractNum>
   <w:abstractNum w:abstractNumId="2" w15:restartNumberingAfterBreak="0">
+    <w:nsid w:val="475425F2"/>
+    <w:multiLevelType w:val="multilevel"/>
+    <w:tmpl w:val="F8FC9922"/>
+    <w:lvl w:ilvl="0">
+      <w:start w:val="1"/>
+      <w:numFmt w:val="bullet"/>
+      <w:lvlText w:val=""/>
+      <w:lvlJc w:val="left"/>
+      <w:pPr>
+        <w:tabs>
+          <w:tab w:val="num" w:pos="720"/>
+        </w:tabs>
+        <w:ind w:left="720" w:hanging="360"/>
+      </w:pPr>
+      <w:rPr>
+        <w:rFonts w:ascii="Symbol" w:hAnsi="Symbol" w:hint="default"/>
+        <w:sz w:val="20"/>
+      </w:rPr>
+    </w:lvl>
+    <w:lvl w:ilvl="1">
+      <w:start w:val="1"/>
+      <w:numFmt w:val="bullet"/>
+      <w:lvlText w:val="o"/>
+      <w:lvlJc w:val="left"/>
+      <w:pPr>
+        <w:tabs>
+          <w:tab w:val="num" w:pos="1440"/>
+        </w:tabs>
+        <w:ind w:left="1440" w:hanging="360"/>
+      </w:pPr>
+      <w:rPr>
+        <w:rFonts w:ascii="Courier New" w:hAnsi="Courier New" w:hint="default"/>
+        <w:sz w:val="20"/>
+      </w:rPr>
+    </w:lvl>
+    <w:lvl w:ilvl="2" w:tentative="1">
+      <w:start w:val="1"/>
+      <w:numFmt w:val="bullet"/>
+      <w:lvlText w:val=""/>
+      <w:lvlJc w:val="left"/>
+      <w:pPr>
+        <w:tabs>
+          <w:tab w:val="num" w:pos="2160"/>
+        </w:tabs>
+        <w:ind w:left="2160" w:hanging="360"/>
+      </w:pPr>
+      <w:rPr>
+        <w:rFonts w:ascii="Wingdings" w:hAnsi="Wingdings" w:hint="default"/>
+        <w:sz w:val="20"/>
+      </w:rPr>
+    </w:lvl>
+    <w:lvl w:ilvl="3" w:tentative="1">
+      <w:start w:val="1"/>
+      <w:numFmt w:val="bullet"/>
+      <w:lvlText w:val=""/>
+      <w:lvlJc w:val="left"/>
+      <w:pPr>
+        <w:tabs>
+          <w:tab w:val="num" w:pos="2880"/>
+        </w:tabs>
+        <w:ind w:left="2880" w:hanging="360"/>
+      </w:pPr>
+      <w:rPr>
+        <w:rFonts w:ascii="Wingdings" w:hAnsi="Wingdings" w:hint="default"/>
+        <w:sz w:val="20"/>
+      </w:rPr>
+    </w:lvl>
+    <w:lvl w:ilvl="4" w:tentative="1">
+      <w:start w:val="1"/>
+      <w:numFmt w:val="bullet"/>
+      <w:lvlText w:val=""/>
+      <w:lvlJc w:val="left"/>
+      <w:pPr>
+        <w:tabs>
+          <w:tab w:val="num" w:pos="3600"/>
+        </w:tabs>
+        <w:ind w:left="3600" w:hanging="360"/>
+      </w:pPr>
+      <w:rPr>
+        <w:rFonts w:ascii="Wingdings" w:hAnsi="Wingdings" w:hint="default"/>
+        <w:sz w:val="20"/>
+      </w:rPr>
+    </w:lvl>
+    <w:lvl w:ilvl="5" w:tentative="1">
+      <w:start w:val="1"/>
+      <w:numFmt w:val="bullet"/>
+      <w:lvlText w:val=""/>
+      <w:lvlJc w:val="left"/>
+      <w:pPr>
+        <w:tabs>
+          <w:tab w:val="num" w:pos="4320"/>
+        </w:tabs>
+        <w:ind w:left="4320" w:hanging="360"/>
+      </w:pPr>
+      <w:rPr>
+        <w:rFonts w:ascii="Wingdings" w:hAnsi="Wingdings" w:hint="default"/>
+        <w:sz w:val="20"/>
+      </w:rPr>
+    </w:lvl>
+    <w:lvl w:ilvl="6" w:tentative="1">
+      <w:start w:val="1"/>
+      <w:numFmt w:val="bullet"/>
+      <w:lvlText w:val=""/>
+      <w:lvlJc w:val="left"/>
+      <w:pPr>
+        <w:tabs>
+          <w:tab w:val="num" w:pos="5040"/>
+        </w:tabs>
+        <w:ind w:left="5040" w:hanging="360"/>
+      </w:pPr>
+      <w:rPr>
+        <w:rFonts w:ascii="Wingdings" w:hAnsi="Wingdings" w:hint="default"/>
+        <w:sz w:val="20"/>
+      </w:rPr>
+    </w:lvl>
+    <w:lvl w:ilvl="7" w:tentative="1">
+      <w:start w:val="1"/>
+      <w:numFmt w:val="bullet"/>
+      <w:lvlText w:val=""/>
+      <w:lvlJc w:val="left"/>
+      <w:pPr>
+        <w:tabs>
+          <w:tab w:val="num" w:pos="5760"/>
+        </w:tabs>
+        <w:ind w:left="5760" w:hanging="360"/>
+      </w:pPr>
+      <w:rPr>
+        <w:rFonts w:ascii="Wingdings" w:hAnsi="Wingdings" w:hint="default"/>
+        <w:sz w:val="20"/>
+      </w:rPr>
+    </w:lvl>
+    <w:lvl w:ilvl="8" w:tentative="1">
+      <w:start w:val="1"/>
+      <w:numFmt w:val="bullet"/>
+      <w:lvlText w:val=""/>
+      <w:lvlJc w:val="left"/>
+      <w:pPr>
+        <w:tabs>
+          <w:tab w:val="num" w:pos="6480"/>
+        </w:tabs>
+        <w:ind w:left="6480" w:hanging="360"/>
+      </w:pPr>
+      <w:rPr>
+        <w:rFonts w:ascii="Wingdings" w:hAnsi="Wingdings" w:hint="default"/>
+        <w:sz w:val="20"/>
+      </w:rPr>
+    </w:lvl>
+  </w:abstractNum>
+  <w:abstractNum w:abstractNumId="3" w15:restartNumberingAfterBreak="0">
     <w:nsid w:val="7FA64E4F"/>
     <w:multiLevelType w:val="multilevel"/>
     <w:tmpl w:val="F1DE848E"/>
@@ -744,13 +1044,16 @@
     </w:lvl>
   </w:abstractNum>
   <w:num w:numId="1" w16cid:durableId="1306472357">
-    <w:abstractNumId w:val="2"/>
+    <w:abstractNumId w:val="3"/>
   </w:num>
   <w:num w:numId="2" w16cid:durableId="1410618597">
     <w:abstractNumId w:val="0"/>
   </w:num>
   <w:num w:numId="3" w16cid:durableId="649023341">
     <w:abstractNumId w:val="1"/>
+  </w:num>
+  <w:num w:numId="4" w16cid:durableId="207453447">
+    <w:abstractNumId w:val="2"/>
   </w:num>
 </w:numbering>
 </file>
@@ -1358,7 +1661,6 @@
   <w:style w:type="character" w:default="1" w:styleId="DefaultParagraphFont">
     <w:name w:val="Default Paragraph Font"/>
     <w:uiPriority w:val="1"/>
-    <w:semiHidden/>
     <w:unhideWhenUsed/>
   </w:style>
   <w:style w:type="table" w:default="1" w:styleId="TableNormal">

</xml_diff>